<commit_message>
update contents and title based on meeting with LM
</commit_message>
<xml_diff>
--- a/Thesis Structure.docx
+++ b/Thesis Structure.docx
@@ -4,108 +4,196 @@
   <w:body>
     <w:p>
       <w:pPr>
-        <w:rPr>
-          <w:sz w:val="32"/>
-        </w:rPr>
-      </w:pPr>
-      <w:r>
-        <w:rPr>
-          <w:sz w:val="32"/>
-        </w:rPr>
-        <w:t>Adapting to the colour of museum lighting: colour constancy</w:t>
+        <w:autoSpaceDE w:val="0"/>
+        <w:autoSpaceDN w:val="0"/>
+        <w:adjustRightInd w:val="0"/>
+        <w:snapToGrid w:val="0"/>
+        <w:spacing w:after="0" w:line="240" w:lineRule="auto"/>
+        <w:rPr>
+          <w:rFonts w:ascii="LinLibertineT" w:eastAsia="Times New Roman" w:hAnsi="LinLibertineT" w:cs="LinLibertineT"/>
+          <w:color w:val="000000"/>
+          <w:sz w:val="34"/>
+          <w:szCs w:val="24"/>
+          <w:lang w:val="x-none"/>
+        </w:rPr>
+      </w:pPr>
+      <w:r>
+        <w:rPr>
+          <w:rFonts w:ascii="LinLibertineT" w:eastAsia="Times New Roman" w:hAnsi="LinLibertineT" w:cs="LinLibertineT"/>
+          <w:color w:val="000000"/>
+          <w:sz w:val="34"/>
+          <w:szCs w:val="24"/>
+          <w:lang w:val="x-none"/>
+        </w:rPr>
+        <w:t xml:space="preserve">Museum Lighting, </w:t>
+      </w:r>
+      <w:proofErr w:type="spellStart"/>
+      <w:r>
+        <w:rPr>
+          <w:rFonts w:ascii="LinLibertineT" w:eastAsia="Times New Roman" w:hAnsi="LinLibertineT" w:cs="LinLibertineT"/>
+          <w:color w:val="000000"/>
+          <w:sz w:val="34"/>
+          <w:szCs w:val="24"/>
+          <w:lang w:val="x-none"/>
+        </w:rPr>
+        <w:t>Color</w:t>
+      </w:r>
+      <w:proofErr w:type="spellEnd"/>
+      <w:r>
+        <w:rPr>
+          <w:rFonts w:ascii="LinLibertineT" w:eastAsia="Times New Roman" w:hAnsi="LinLibertineT" w:cs="LinLibertineT"/>
+          <w:color w:val="000000"/>
+          <w:sz w:val="34"/>
+          <w:szCs w:val="24"/>
+          <w:lang w:val="x-none"/>
+        </w:rPr>
+        <w:t xml:space="preserve"> Constancy and</w:t>
+      </w:r>
+      <w:r>
+        <w:rPr>
+          <w:rFonts w:ascii="LinLibertineT" w:eastAsia="Times New Roman" w:hAnsi="LinLibertineT" w:cs="LinLibertineT"/>
+          <w:color w:val="000000"/>
+          <w:sz w:val="34"/>
+          <w:szCs w:val="24"/>
+        </w:rPr>
+        <w:t xml:space="preserve"> </w:t>
+      </w:r>
+      <w:r>
+        <w:rPr>
+          <w:rFonts w:ascii="LinLibertineT" w:eastAsia="Times New Roman" w:hAnsi="LinLibertineT" w:cs="LinLibertineT"/>
+          <w:color w:val="000000"/>
+          <w:sz w:val="34"/>
+          <w:szCs w:val="24"/>
+          <w:lang w:val="x-none"/>
+        </w:rPr>
+        <w:t>Melanopsin</w:t>
+      </w:r>
+    </w:p>
+    <w:p>
+      <w:pPr>
+        <w:autoSpaceDE w:val="0"/>
+        <w:autoSpaceDN w:val="0"/>
+        <w:adjustRightInd w:val="0"/>
+        <w:snapToGrid w:val="0"/>
+        <w:spacing w:after="0" w:line="240" w:lineRule="auto"/>
+        <w:rPr>
+          <w:rFonts w:ascii="LinLibertineT" w:eastAsia="Times New Roman" w:hAnsi="LinLibertineT" w:cs="LinLibertineT"/>
+          <w:color w:val="000000"/>
+          <w:sz w:val="34"/>
+          <w:szCs w:val="24"/>
+          <w:lang w:val="x-none"/>
+        </w:rPr>
+      </w:pPr>
+    </w:p>
+    <w:p>
+      <w:pPr>
+        <w:pStyle w:val="ListParagraph"/>
+        <w:numPr>
+          <w:ilvl w:val="0"/>
+          <w:numId w:val="2"/>
+        </w:numPr>
+      </w:pPr>
+      <w:r>
+        <w:t>Introduction</w:t>
+      </w:r>
+    </w:p>
+    <w:p>
+      <w:pPr>
+        <w:pStyle w:val="ListParagraph"/>
+        <w:numPr>
+          <w:ilvl w:val="0"/>
+          <w:numId w:val="2"/>
+        </w:numPr>
+      </w:pPr>
+      <w:r>
+        <w:t>Literature Review</w:t>
+      </w:r>
+    </w:p>
+    <w:p>
+      <w:pPr>
+        <w:pStyle w:val="ListParagraph"/>
+        <w:numPr>
+          <w:ilvl w:val="1"/>
+          <w:numId w:val="2"/>
+        </w:numPr>
+      </w:pPr>
+      <w:r>
+        <w:t>Colour Science</w:t>
+      </w:r>
+    </w:p>
+    <w:p>
+      <w:pPr>
+        <w:pStyle w:val="ListParagraph"/>
+        <w:numPr>
+          <w:ilvl w:val="2"/>
+          <w:numId w:val="2"/>
+        </w:numPr>
+      </w:pPr>
+      <w:r>
+        <w:t>Illumination and Colour Vision</w:t>
+      </w:r>
+    </w:p>
+    <w:p>
+      <w:pPr>
+        <w:pStyle w:val="ListParagraph"/>
+        <w:numPr>
+          <w:ilvl w:val="2"/>
+          <w:numId w:val="2"/>
+        </w:numPr>
+      </w:pPr>
+      <w:r>
+        <w:t>Colorimetry and Colour Measurement</w:t>
+      </w:r>
+    </w:p>
+    <w:p>
+      <w:pPr>
+        <w:pStyle w:val="ListParagraph"/>
+        <w:numPr>
+          <w:ilvl w:val="2"/>
+          <w:numId w:val="2"/>
+        </w:numPr>
+      </w:pPr>
+      <w:r>
+        <w:t>Colour rendering and light quality specification</w:t>
+      </w:r>
+    </w:p>
+    <w:p>
+      <w:pPr>
+        <w:pStyle w:val="ListParagraph"/>
+        <w:numPr>
+          <w:ilvl w:val="1"/>
+          <w:numId w:val="2"/>
+        </w:numPr>
+      </w:pPr>
+      <w:r>
+        <w:t>Museum Lighting</w:t>
+      </w:r>
+    </w:p>
+    <w:p>
+      <w:pPr>
+        <w:pStyle w:val="ListParagraph"/>
+        <w:numPr>
+          <w:ilvl w:val="2"/>
+          <w:numId w:val="4"/>
+        </w:numPr>
+      </w:pPr>
+      <w:r>
+        <w:t>Current practise in specifying museum lighting (interviews)</w:t>
+      </w:r>
+    </w:p>
+    <w:p>
+      <w:pPr>
+        <w:pStyle w:val="ListParagraph"/>
+        <w:numPr>
+          <w:ilvl w:val="2"/>
+          <w:numId w:val="4"/>
+        </w:numPr>
+      </w:pPr>
+      <w:r>
+        <w:t>Balancing conservation with observation</w:t>
       </w:r>
       <w:bookmarkStart w:id="0" w:name="_GoBack"/>
       <w:bookmarkEnd w:id="0"/>
-      <w:r>
-        <w:rPr>
-          <w:sz w:val="32"/>
-        </w:rPr>
-        <w:t xml:space="preserve"> in the real world.</w:t>
-      </w:r>
-    </w:p>
-    <w:p>
-      <w:pPr>
-        <w:pStyle w:val="ListParagraph"/>
-        <w:numPr>
-          <w:ilvl w:val="0"/>
-          <w:numId w:val="2"/>
-        </w:numPr>
-      </w:pPr>
-      <w:r>
-        <w:t>Introduction</w:t>
-      </w:r>
-    </w:p>
-    <w:p>
-      <w:pPr>
-        <w:pStyle w:val="ListParagraph"/>
-        <w:numPr>
-          <w:ilvl w:val="0"/>
-          <w:numId w:val="2"/>
-        </w:numPr>
-      </w:pPr>
-      <w:r>
-        <w:t>Literature Review</w:t>
-      </w:r>
-    </w:p>
-    <w:p>
-      <w:pPr>
-        <w:pStyle w:val="ListParagraph"/>
-        <w:numPr>
-          <w:ilvl w:val="1"/>
-          <w:numId w:val="2"/>
-        </w:numPr>
-      </w:pPr>
-      <w:r>
-        <w:t>Colour Science</w:t>
-      </w:r>
-    </w:p>
-    <w:p>
-      <w:pPr>
-        <w:pStyle w:val="ListParagraph"/>
-        <w:numPr>
-          <w:ilvl w:val="2"/>
-          <w:numId w:val="2"/>
-        </w:numPr>
-      </w:pPr>
-      <w:r>
-        <w:t>Illumination and Colour Vision</w:t>
-      </w:r>
-    </w:p>
-    <w:p>
-      <w:pPr>
-        <w:pStyle w:val="ListParagraph"/>
-        <w:numPr>
-          <w:ilvl w:val="2"/>
-          <w:numId w:val="2"/>
-        </w:numPr>
-      </w:pPr>
-      <w:r>
-        <w:t>Colorimetry and Colour Measurement</w:t>
-      </w:r>
-    </w:p>
-    <w:p>
-      <w:pPr>
-        <w:pStyle w:val="ListParagraph"/>
-        <w:numPr>
-          <w:ilvl w:val="2"/>
-          <w:numId w:val="2"/>
-        </w:numPr>
-      </w:pPr>
-      <w:r>
-        <w:t>Colour rendering and light quality specification</w:t>
-      </w:r>
-    </w:p>
-    <w:p>
-      <w:pPr>
-        <w:pStyle w:val="ListParagraph"/>
-        <w:numPr>
-          <w:ilvl w:val="1"/>
-          <w:numId w:val="2"/>
-        </w:numPr>
-      </w:pPr>
-      <w:r>
-        <w:t>Museum Lighting</w:t>
-      </w:r>
     </w:p>
     <w:p>
       <w:pPr>
@@ -116,7 +204,7 @@
         </w:numPr>
       </w:pPr>
       <w:r>
-        <w:t>Current practise in specifying museum lighting (interviews)</w:t>
+        <w:t>Damage factors</w:t>
       </w:r>
     </w:p>
     <w:p>
@@ -128,7 +216,7 @@
         </w:numPr>
       </w:pPr>
       <w:r>
-        <w:t>Balancing conservation with observation</w:t>
+        <w:t>LEDs in museums</w:t>
       </w:r>
     </w:p>
     <w:p>
@@ -140,31 +228,24 @@
         </w:numPr>
       </w:pPr>
       <w:r>
-        <w:t>Damage factors</w:t>
-      </w:r>
-    </w:p>
-    <w:p>
-      <w:pPr>
-        <w:pStyle w:val="ListParagraph"/>
-        <w:numPr>
-          <w:ilvl w:val="2"/>
+        <w:t>New opportunities with solid-state lighting</w:t>
+      </w:r>
+    </w:p>
+    <w:p>
+      <w:pPr>
+        <w:pStyle w:val="ListParagraph"/>
+        <w:numPr>
+          <w:ilvl w:val="1"/>
           <w:numId w:val="4"/>
         </w:numPr>
       </w:pPr>
-      <w:r>
-        <w:t>LEDs in museums</w:t>
-      </w:r>
-    </w:p>
-    <w:p>
-      <w:pPr>
-        <w:pStyle w:val="ListParagraph"/>
-        <w:numPr>
-          <w:ilvl w:val="2"/>
-          <w:numId w:val="4"/>
-        </w:numPr>
-      </w:pPr>
-      <w:r>
-        <w:t>New opportunities with solid-state lighting</w:t>
+      <w:proofErr w:type="spellStart"/>
+      <w:r>
+        <w:t>Color</w:t>
+      </w:r>
+      <w:proofErr w:type="spellEnd"/>
+      <w:r>
+        <w:t xml:space="preserve"> Constancy and Chromatic Adaptation</w:t>
       </w:r>
     </w:p>
     <w:p>
@@ -237,30 +318,6 @@
       </w:pPr>
       <w:r>
         <w:t>Small Sphere</w:t>
-      </w:r>
-    </w:p>
-    <w:p>
-      <w:pPr>
-        <w:pStyle w:val="ListParagraph"/>
-        <w:numPr>
-          <w:ilvl w:val="0"/>
-          <w:numId w:val="2"/>
-        </w:numPr>
-        <w:rPr>
-          <w:i/>
-        </w:rPr>
-      </w:pPr>
-      <w:r>
-        <w:rPr>
-          <w:i/>
-        </w:rPr>
-        <w:t>Experiment</w:t>
-      </w:r>
-      <w:r>
-        <w:rPr>
-          <w:i/>
-        </w:rPr>
-        <w:t xml:space="preserve"> TBC</w:t>
       </w:r>
     </w:p>
     <w:p>

</xml_diff>